<commit_message>
added screenshots to illustrate prelim results
</commit_message>
<xml_diff>
--- a/Dissemination/Manuscript Drafts/Feb-03-2023.docx
+++ b/Dissemination/Manuscript Drafts/Feb-03-2023.docx
@@ -939,13 +939,7 @@
         <w:rPr>
           <w:rFonts w:ascii="Times New Roman" w:hAnsi="Times New Roman" w:cs="Times New Roman"/>
         </w:rPr>
-        <w:t>-test modified for correlated data</w:t>
-      </w:r>
-      <w:r>
-        <w:rPr>
-          <w:rFonts w:ascii="Times New Roman" w:hAnsi="Times New Roman" w:cs="Times New Roman"/>
-        </w:rPr>
-        <w:t xml:space="preserve"> using the estimates obtained in each dataset. Finally, we computed the rate rejecting null hypotheses to examine Type I error control and power.</w:t>
+        <w:t>-test modified for correlated data using the estimates obtained in each dataset. Finally, we computed the rate rejecting null hypotheses to examine Type I error control and power.</w:t>
       </w:r>
     </w:p>
     <w:p>
@@ -1576,12 +1570,345 @@
           <w:bCs/>
         </w:rPr>
       </w:pPr>
-      <w:r>
+    </w:p>
+    <w:p>
+      <w:pPr>
+        <w:rPr>
+          <w:rFonts w:ascii="Times New Roman" w:hAnsi="Times New Roman" w:cs="Times New Roman"/>
+        </w:rPr>
+      </w:pPr>
+      <w:r>
+        <w:rPr>
+          <w:rFonts w:ascii="Times New Roman" w:hAnsi="Times New Roman" w:cs="Times New Roman"/>
+        </w:rPr>
+        <w:br w:type="page"/>
+      </w:r>
+    </w:p>
+    <w:p>
+      <w:pPr>
+        <w:jc w:val="both"/>
+        <w:rPr>
+          <w:rFonts w:ascii="Times New Roman" w:hAnsi="Times New Roman" w:cs="Times New Roman"/>
+        </w:rPr>
+      </w:pPr>
+      <w:r>
+        <w:rPr>
+          <w:rFonts w:ascii="Times New Roman" w:hAnsi="Times New Roman" w:cs="Times New Roman"/>
+        </w:rPr>
+        <w:lastRenderedPageBreak/>
+        <w:t>Bayes estimator achieves lower MSE</w:t>
+      </w:r>
+      <w:r>
+        <w:rPr>
+          <w:rFonts w:ascii="Times New Roman" w:hAnsi="Times New Roman" w:cs="Times New Roman"/>
+        </w:rPr>
+        <w:t xml:space="preserve"> than EM (n=10, m=2).</w:t>
+      </w:r>
+    </w:p>
+    <w:p>
+      <w:pPr>
+        <w:jc w:val="both"/>
+        <w:rPr>
+          <w:rFonts w:ascii="Times New Roman" w:hAnsi="Times New Roman" w:cs="Times New Roman"/>
+        </w:rPr>
+      </w:pPr>
+    </w:p>
+    <w:p>
+      <w:pPr>
+        <w:jc w:val="center"/>
+        <w:rPr>
+          <w:rFonts w:ascii="Times New Roman" w:hAnsi="Times New Roman" w:cs="Times New Roman"/>
+        </w:rPr>
+      </w:pPr>
+      <w:r>
+        <w:rPr>
+          <w:rFonts w:ascii="Times New Roman" w:hAnsi="Times New Roman" w:cs="Times New Roman"/>
+          <w:noProof/>
+        </w:rPr>
+        <w:drawing>
+          <wp:inline distT="0" distB="0" distL="0" distR="0" wp14:anchorId="0C7E6965" wp14:editId="5B810F39">
+            <wp:extent cx="4673600" cy="3642512"/>
+            <wp:effectExtent l="0" t="0" r="0" b="2540"/>
+            <wp:docPr id="1" name="Picture 1" descr="Chart, line chart&#10;&#10;Description automatically generated"/>
+            <wp:cNvGraphicFramePr>
+              <a:graphicFrameLocks xmlns:a="http://schemas.openxmlformats.org/drawingml/2006/main" noChangeAspect="1"/>
+            </wp:cNvGraphicFramePr>
+            <a:graphic xmlns:a="http://schemas.openxmlformats.org/drawingml/2006/main">
+              <a:graphicData uri="http://schemas.openxmlformats.org/drawingml/2006/picture">
+                <pic:pic xmlns:pic="http://schemas.openxmlformats.org/drawingml/2006/picture">
+                  <pic:nvPicPr>
+                    <pic:cNvPr id="1" name="Picture 1" descr="Chart, line chart&#10;&#10;Description automatically generated"/>
+                    <pic:cNvPicPr/>
+                  </pic:nvPicPr>
+                  <pic:blipFill>
+                    <a:blip r:embed="rId12" cstate="print">
+                      <a:extLst>
+                        <a:ext uri="{28A0092B-C50C-407E-A947-70E740481C1C}">
+                          <a14:useLocalDpi xmlns:a14="http://schemas.microsoft.com/office/drawing/2010/main" val="0"/>
+                        </a:ext>
+                      </a:extLst>
+                    </a:blip>
+                    <a:stretch>
+                      <a:fillRect/>
+                    </a:stretch>
+                  </pic:blipFill>
+                  <pic:spPr>
+                    <a:xfrm>
+                      <a:off x="0" y="0"/>
+                      <a:ext cx="4693384" cy="3657932"/>
+                    </a:xfrm>
+                    <a:prstGeom prst="rect">
+                      <a:avLst/>
+                    </a:prstGeom>
+                  </pic:spPr>
+                </pic:pic>
+              </a:graphicData>
+            </a:graphic>
+          </wp:inline>
+        </w:drawing>
+      </w:r>
+    </w:p>
+    <w:p>
+      <w:pPr>
+        <w:jc w:val="center"/>
+        <w:rPr>
+          <w:rFonts w:ascii="Times New Roman" w:hAnsi="Times New Roman" w:cs="Times New Roman"/>
+        </w:rPr>
+      </w:pPr>
+    </w:p>
+    <w:p>
+      <w:pPr>
+        <w:rPr>
+          <w:rFonts w:ascii="Times New Roman" w:hAnsi="Times New Roman" w:cs="Times New Roman"/>
+        </w:rPr>
+      </w:pPr>
+      <w:r>
+        <w:rPr>
+          <w:rFonts w:ascii="Times New Roman" w:hAnsi="Times New Roman" w:cs="Times New Roman"/>
+        </w:rPr>
+        <w:t>Bayes estimator yields more conservative test, compared to EM.</w:t>
+      </w:r>
+    </w:p>
+    <w:p>
+      <w:pPr>
+        <w:rPr>
+          <w:rFonts w:ascii="Times New Roman" w:hAnsi="Times New Roman" w:cs="Times New Roman"/>
+        </w:rPr>
+      </w:pPr>
+    </w:p>
+    <w:p>
+      <w:pPr>
+        <w:jc w:val="center"/>
+        <w:rPr>
+          <w:rFonts w:ascii="Times New Roman" w:hAnsi="Times New Roman" w:cs="Times New Roman"/>
+        </w:rPr>
+      </w:pPr>
+      <w:r>
+        <w:rPr>
+          <w:rFonts w:ascii="Times New Roman" w:hAnsi="Times New Roman" w:cs="Times New Roman"/>
+          <w:noProof/>
+        </w:rPr>
+        <w:drawing>
+          <wp:inline distT="0" distB="0" distL="0" distR="0" wp14:anchorId="34F2D16F" wp14:editId="289C722B">
+            <wp:extent cx="4165600" cy="3246587"/>
+            <wp:effectExtent l="0" t="0" r="0" b="5080"/>
+            <wp:docPr id="5" name="Picture 5" descr="Chart, line chart&#10;&#10;Description automatically generated"/>
+            <wp:cNvGraphicFramePr>
+              <a:graphicFrameLocks xmlns:a="http://schemas.openxmlformats.org/drawingml/2006/main" noChangeAspect="1"/>
+            </wp:cNvGraphicFramePr>
+            <a:graphic xmlns:a="http://schemas.openxmlformats.org/drawingml/2006/main">
+              <a:graphicData uri="http://schemas.openxmlformats.org/drawingml/2006/picture">
+                <pic:pic xmlns:pic="http://schemas.openxmlformats.org/drawingml/2006/picture">
+                  <pic:nvPicPr>
+                    <pic:cNvPr id="5" name="Picture 5" descr="Chart, line chart&#10;&#10;Description automatically generated"/>
+                    <pic:cNvPicPr/>
+                  </pic:nvPicPr>
+                  <pic:blipFill>
+                    <a:blip r:embed="rId13" cstate="print">
+                      <a:extLst>
+                        <a:ext uri="{28A0092B-C50C-407E-A947-70E740481C1C}">
+                          <a14:useLocalDpi xmlns:a14="http://schemas.microsoft.com/office/drawing/2010/main" val="0"/>
+                        </a:ext>
+                      </a:extLst>
+                    </a:blip>
+                    <a:stretch>
+                      <a:fillRect/>
+                    </a:stretch>
+                  </pic:blipFill>
+                  <pic:spPr>
+                    <a:xfrm>
+                      <a:off x="0" y="0"/>
+                      <a:ext cx="4171601" cy="3251264"/>
+                    </a:xfrm>
+                    <a:prstGeom prst="rect">
+                      <a:avLst/>
+                    </a:prstGeom>
+                  </pic:spPr>
+                </pic:pic>
+              </a:graphicData>
+            </a:graphic>
+          </wp:inline>
+        </w:drawing>
+      </w:r>
+    </w:p>
+    <w:p>
+      <w:pPr>
+        <w:jc w:val="center"/>
+        <w:rPr>
+          <w:rFonts w:ascii="Times New Roman" w:hAnsi="Times New Roman" w:cs="Times New Roman"/>
+        </w:rPr>
+      </w:pPr>
+    </w:p>
+    <w:p>
+      <w:pPr>
+        <w:rPr>
+          <w:rFonts w:ascii="Times New Roman" w:hAnsi="Times New Roman" w:cs="Times New Roman"/>
+        </w:rPr>
+      </w:pPr>
+      <w:r>
+        <w:rPr>
+          <w:rFonts w:ascii="Times New Roman" w:hAnsi="Times New Roman" w:cs="Times New Roman"/>
+        </w:rPr>
+        <w:br w:type="page"/>
+      </w:r>
+    </w:p>
+    <w:p>
+      <w:pPr>
+        <w:rPr>
+          <w:rFonts w:ascii="Times New Roman" w:hAnsi="Times New Roman" w:cs="Times New Roman"/>
+        </w:rPr>
+      </w:pPr>
+    </w:p>
+    <w:p>
+      <w:pPr>
+        <w:rPr>
+          <w:rFonts w:ascii="Times New Roman" w:hAnsi="Times New Roman" w:cs="Times New Roman"/>
+        </w:rPr>
+      </w:pPr>
+      <w:r>
+        <w:rPr>
+          <w:rFonts w:ascii="Times New Roman" w:hAnsi="Times New Roman" w:cs="Times New Roman"/>
+        </w:rPr>
+        <w:t>Bayes estimator yields underpowered test, compared to EM.</w:t>
+      </w:r>
+      <w:r>
+        <w:rPr>
+          <w:rFonts w:ascii="Times New Roman" w:hAnsi="Times New Roman" w:cs="Times New Roman"/>
+        </w:rPr>
+        <w:t xml:space="preserve"> But both are better than available approaches</w:t>
+      </w:r>
+      <w:r>
+        <w:rPr>
+          <w:rFonts w:ascii="Times New Roman" w:hAnsi="Times New Roman" w:cs="Times New Roman"/>
+        </w:rPr>
+        <w:t xml:space="preserve"> (</w:t>
+      </w:r>
+      <w:r>
+        <w:rPr>
+          <w:rFonts w:ascii="Times New Roman" w:hAnsi="Times New Roman" w:cs="Times New Roman"/>
+          <w:i/>
+          <w:iCs/>
+        </w:rPr>
+        <w:t>t</w:t>
+      </w:r>
+      <w:r>
+        <w:rPr>
+          <w:rFonts w:ascii="Times New Roman" w:hAnsi="Times New Roman" w:cs="Times New Roman"/>
+        </w:rPr>
+        <w:t>-test and maximally conservative test).</w:t>
+      </w:r>
+    </w:p>
+    <w:p>
+      <w:pPr>
+        <w:rPr>
+          <w:rFonts w:ascii="Times New Roman" w:hAnsi="Times New Roman" w:cs="Times New Roman"/>
+        </w:rPr>
+      </w:pPr>
+    </w:p>
+    <w:p>
+      <w:pPr>
+        <w:jc w:val="center"/>
         <w:rPr>
           <w:rFonts w:ascii="Times New Roman" w:hAnsi="Times New Roman" w:cs="Times New Roman"/>
           <w:b/>
           <w:bCs/>
         </w:rPr>
+      </w:pPr>
+      <w:r>
+        <w:rPr>
+          <w:rFonts w:ascii="Times New Roman" w:hAnsi="Times New Roman" w:cs="Times New Roman"/>
+          <w:b/>
+          <w:bCs/>
+          <w:noProof/>
+        </w:rPr>
+        <w:drawing>
+          <wp:inline distT="0" distB="0" distL="0" distR="0" wp14:anchorId="41B94D73" wp14:editId="5D722F4D">
+            <wp:extent cx="5330274" cy="4154311"/>
+            <wp:effectExtent l="0" t="0" r="3810" b="0"/>
+            <wp:docPr id="6" name="Picture 6" descr="Chart&#10;&#10;Description automatically generated with medium confidence"/>
+            <wp:cNvGraphicFramePr>
+              <a:graphicFrameLocks xmlns:a="http://schemas.openxmlformats.org/drawingml/2006/main" noChangeAspect="1"/>
+            </wp:cNvGraphicFramePr>
+            <a:graphic xmlns:a="http://schemas.openxmlformats.org/drawingml/2006/main">
+              <a:graphicData uri="http://schemas.openxmlformats.org/drawingml/2006/picture">
+                <pic:pic xmlns:pic="http://schemas.openxmlformats.org/drawingml/2006/picture">
+                  <pic:nvPicPr>
+                    <pic:cNvPr id="6" name="Picture 6" descr="Chart&#10;&#10;Description automatically generated with medium confidence"/>
+                    <pic:cNvPicPr/>
+                  </pic:nvPicPr>
+                  <pic:blipFill>
+                    <a:blip r:embed="rId14" cstate="print">
+                      <a:extLst>
+                        <a:ext uri="{28A0092B-C50C-407E-A947-70E740481C1C}">
+                          <a14:useLocalDpi xmlns:a14="http://schemas.microsoft.com/office/drawing/2010/main" val="0"/>
+                        </a:ext>
+                      </a:extLst>
+                    </a:blip>
+                    <a:stretch>
+                      <a:fillRect/>
+                    </a:stretch>
+                  </pic:blipFill>
+                  <pic:spPr>
+                    <a:xfrm>
+                      <a:off x="0" y="0"/>
+                      <a:ext cx="5344798" cy="4165630"/>
+                    </a:xfrm>
+                    <a:prstGeom prst="rect">
+                      <a:avLst/>
+                    </a:prstGeom>
+                  </pic:spPr>
+                </pic:pic>
+              </a:graphicData>
+            </a:graphic>
+          </wp:inline>
+        </w:drawing>
+      </w:r>
+    </w:p>
+    <w:p>
+      <w:pPr>
+        <w:jc w:val="both"/>
+        <w:rPr>
+          <w:rFonts w:ascii="Times New Roman" w:hAnsi="Times New Roman" w:cs="Times New Roman"/>
+          <w:b/>
+          <w:bCs/>
+        </w:rPr>
+      </w:pPr>
+    </w:p>
+    <w:p>
+      <w:pPr>
+        <w:jc w:val="both"/>
+        <w:rPr>
+          <w:rFonts w:ascii="Times New Roman" w:hAnsi="Times New Roman" w:cs="Times New Roman"/>
+          <w:b/>
+          <w:bCs/>
+        </w:rPr>
+      </w:pPr>
+      <w:r>
+        <w:rPr>
+          <w:rFonts w:ascii="Times New Roman" w:hAnsi="Times New Roman" w:cs="Times New Roman"/>
+          <w:b/>
+          <w:bCs/>
+        </w:rPr>
         <w:t>Discussion</w:t>
       </w:r>
     </w:p>
@@ -1604,13 +1931,7 @@
         <w:rPr>
           <w:rFonts w:ascii="Times New Roman" w:hAnsi="Times New Roman" w:cs="Times New Roman"/>
         </w:rPr>
-        <w:t xml:space="preserve">One of the practical questions for applications in partially matched datasets is whether a test for the equality of means can improve upon the unrealistic assumption that samples are independent (e.g., the </w:t>
-      </w:r>
-      <w:r>
-        <w:rPr>
-          <w:rFonts w:ascii="Times New Roman" w:hAnsi="Times New Roman" w:cs="Times New Roman"/>
-        </w:rPr>
-        <w:t xml:space="preserve">two-sample </w:t>
+        <w:t xml:space="preserve">One of the practical questions for applications in partially matched datasets is whether a test for the equality of means can improve upon the unrealistic assumption that samples are independent (e.g., the two-sample </w:t>
       </w:r>
       <w:r>
         <w:rPr>
@@ -1624,13 +1945,7 @@
         <w:rPr>
           <w:rFonts w:ascii="Times New Roman" w:hAnsi="Times New Roman" w:cs="Times New Roman"/>
         </w:rPr>
-        <w:t>-test</w:t>
-      </w:r>
-      <w:r>
-        <w:rPr>
-          <w:rFonts w:ascii="Times New Roman" w:hAnsi="Times New Roman" w:cs="Times New Roman"/>
-        </w:rPr>
-        <w:t xml:space="preserve">). </w:t>
+        <w:t xml:space="preserve">-test). </w:t>
       </w:r>
       <w:r>
         <w:rPr>
@@ -1650,13 +1965,7 @@
         <w:rPr>
           <w:rFonts w:ascii="Times New Roman" w:hAnsi="Times New Roman" w:cs="Times New Roman"/>
         </w:rPr>
-        <w:t>-test</w:t>
-      </w:r>
-      <w:r>
-        <w:rPr>
-          <w:rFonts w:ascii="Times New Roman" w:hAnsi="Times New Roman" w:cs="Times New Roman"/>
-        </w:rPr>
-        <w:t xml:space="preserve"> when correlation is non-negative.</w:t>
+        <w:t>-test when correlation is non-negative.</w:t>
       </w:r>
     </w:p>
     <w:p>
@@ -1740,6 +2049,7 @@
         <w:rPr>
           <w:rFonts w:ascii="Times New Roman" w:hAnsi="Times New Roman" w:cs="Times New Roman"/>
         </w:rPr>
+        <w:lastRenderedPageBreak/>
         <w:t xml:space="preserve"> </w:t>
       </w:r>
     </w:p>

</xml_diff>